<commit_message>
proposta final fd's sem IA
</commit_message>
<xml_diff>
--- a/FUNCIONAL_DEPENDENCIES.docx
+++ b/FUNCIONAL_DEPENDENCIES.docx
@@ -77,7 +77,25 @@
           <w:sz w:val="28"/>
           <w:szCs w:val="28"/>
         </w:rPr>
-        <w:t>, nome, dataNascimento, morada, telefone, e-mail)</w:t>
+        <w:t>, nome, data_</w:t>
+      </w:r>
+      <w:r>
+        <w:rPr>
+          <w:b/>
+          <w:bCs/>
+          <w:sz w:val="28"/>
+          <w:szCs w:val="28"/>
+        </w:rPr>
+        <w:t>n</w:t>
+      </w:r>
+      <w:r>
+        <w:rPr>
+          <w:b/>
+          <w:bCs/>
+          <w:sz w:val="28"/>
+          <w:szCs w:val="28"/>
+        </w:rPr>
+        <w:t>ascimento, morada, telefone, e-mail)</w:t>
       </w:r>
     </w:p>
     <w:p>
@@ -114,19 +132,31 @@
         <w:rPr>
           <w:lang w:eastAsia="pt-BR"/>
         </w:rPr>
-        <w:t>{id} -&gt; {nome, dataNascimento, morada, telefone, e-mail}</w:t>
-      </w:r>
-    </w:p>
-    <w:p>
-      <w:pPr>
-        <w:pStyle w:val="Normal"/>
-        <w:jc w:val="left"/>
-        <w:rPr/>
-      </w:pPr>
+        <w:t>{id} -&gt; {nome, data_</w:t>
+      </w:r>
       <w:r>
         <w:rPr>
           <w:lang w:eastAsia="pt-BR"/>
         </w:rPr>
+        <w:t>n</w:t>
+      </w:r>
+      <w:r>
+        <w:rPr>
+          <w:lang w:eastAsia="pt-BR"/>
+        </w:rPr>
+        <w:t>ascimento, morada, telefone, e-mail}</w:t>
+      </w:r>
+    </w:p>
+    <w:p>
+      <w:pPr>
+        <w:pStyle w:val="Normal"/>
+        <w:jc w:val="left"/>
+        <w:rPr/>
+      </w:pPr>
+      <w:r>
+        <w:rPr>
+          <w:lang w:eastAsia="pt-BR"/>
+        </w:rPr>
         <w:t>{e-mail} → {</w:t>
       </w:r>
       <w:r>
@@ -139,7 +169,19 @@
         <w:rPr>
           <w:lang w:eastAsia="pt-BR"/>
         </w:rPr>
-        <w:t>nome, dataNascimento, morada, telefone}</w:t>
+        <w:t>nome, data_</w:t>
+      </w:r>
+      <w:r>
+        <w:rPr>
+          <w:lang w:eastAsia="pt-BR"/>
+        </w:rPr>
+        <w:t>n</w:t>
+      </w:r>
+      <w:r>
+        <w:rPr>
+          <w:lang w:eastAsia="pt-BR"/>
+        </w:rPr>
+        <w:t>ascimento, morada, telefone}</w:t>
       </w:r>
     </w:p>
     <w:p>
@@ -184,7 +226,25 @@
           <w:sz w:val="24"/>
           <w:szCs w:val="24"/>
         </w:rPr>
-        <w:t xml:space="preserve"> → PESSOA, id_carta_conducao, validade_carta, data_emissao_carta)</w:t>
+        <w:t xml:space="preserve"> → PESSOA, id</w:t>
+      </w:r>
+      <w:r>
+        <w:rPr>
+          <w:b/>
+          <w:bCs/>
+          <w:sz w:val="24"/>
+          <w:szCs w:val="24"/>
+        </w:rPr>
+        <w:t>_c</w:t>
+      </w:r>
+      <w:r>
+        <w:rPr>
+          <w:b/>
+          <w:bCs/>
+          <w:sz w:val="24"/>
+          <w:szCs w:val="24"/>
+        </w:rPr>
+        <w:t>arta_conducao, validade_carta, data_emissao_carta)</w:t>
       </w:r>
     </w:p>
     <w:p>
@@ -914,7 +974,7 @@
           <w:szCs w:val="22"/>
           <w:lang w:val="pt-BR" w:eastAsia="en-US" w:bidi="ar-SA"/>
         </w:rPr>
-        <w:t>o, pre</w:t>
+        <w:t>, pre</w:t>
       </w:r>
       <w:r>
         <w:rPr>
@@ -1027,7 +1087,7 @@
           <w:sz w:val="28"/>
           <w:szCs w:val="28"/>
         </w:rPr>
-        <w:t>,nome,descri</w:t>
+        <w:t>, nome, descri</w:t>
       </w:r>
       <w:r>
         <w:rPr>
@@ -1045,7 +1105,7 @@
           <w:sz w:val="28"/>
           <w:szCs w:val="28"/>
         </w:rPr>
-        <w:t>o,pre</w:t>
+        <w:t>o, pre</w:t>
       </w:r>
       <w:r>
         <w:rPr>
@@ -1063,7 +1123,25 @@
           <w:sz w:val="28"/>
           <w:szCs w:val="28"/>
         </w:rPr>
-        <w:t>oDiaria)</w:t>
+        <w:t>o_</w:t>
+      </w:r>
+      <w:r>
+        <w:rPr>
+          <w:b/>
+          <w:bCs/>
+          <w:sz w:val="28"/>
+          <w:szCs w:val="28"/>
+        </w:rPr>
+        <w:t>d</w:t>
+      </w:r>
+      <w:r>
+        <w:rPr>
+          <w:b/>
+          <w:bCs/>
+          <w:sz w:val="28"/>
+          <w:szCs w:val="28"/>
+        </w:rPr>
+        <w:t>iaria)</w:t>
       </w:r>
     </w:p>
     <w:p>
@@ -1105,7 +1183,11 @@
       </w:pPr>
       <w:r>
         <w:rPr/>
-        <w:t>{id} -&gt; {nome, descriç</w:t>
+        <w:t>{id} -&gt; {nome, descri</w:t>
+      </w:r>
+      <w:r>
+        <w:rPr/>
+        <w:t>ca</w:t>
       </w:r>
       <w:r>
         <w:rPr>
@@ -1116,7 +1198,7 @@
           <w:szCs w:val="22"/>
           <w:lang w:val="pt-BR" w:eastAsia="en-US" w:bidi="ar-SA"/>
         </w:rPr>
-        <w:t>ão, pre</w:t>
+        <w:t>o, pre</w:t>
       </w:r>
       <w:r>
         <w:rPr>
@@ -1138,307 +1220,96 @@
           <w:szCs w:val="22"/>
           <w:lang w:val="pt-BR" w:eastAsia="en-US" w:bidi="ar-SA"/>
         </w:rPr>
-        <w:t>oDiaria}</w:t>
-      </w:r>
-    </w:p>
-    <w:p>
-      <w:pPr>
-        <w:pStyle w:val="Normal"/>
-        <w:jc w:val="left"/>
-        <w:rPr/>
-      </w:pPr>
-      <w:r>
-        <w:rPr/>
-        <w:t>{nome} -&gt; {</w:t>
-      </w:r>
-      <w:r>
-        <w:rPr/>
-        <w:t xml:space="preserve">id, </w:t>
-      </w:r>
-      <w:r>
-        <w:rPr/>
-        <w:t>descrição, pre</w:t>
-      </w:r>
-      <w:r>
-        <w:rPr/>
-        <w:t>c</w:t>
-      </w:r>
-      <w:r>
-        <w:rPr/>
-        <w:t>oDiaria}</w:t>
-      </w:r>
-    </w:p>
-    <w:p>
-      <w:pPr>
-        <w:pStyle w:val="Normal"/>
-        <w:jc w:val="left"/>
-        <w:rPr/>
-      </w:pPr>
-      <w:r>
-        <w:rPr/>
-      </w:r>
-    </w:p>
-    <w:p>
-      <w:pPr>
-        <w:pStyle w:val="Normal"/>
-        <w:jc w:val="left"/>
-        <w:rPr/>
-      </w:pPr>
-      <w:r>
-        <w:rPr>
-          <w:b/>
-          <w:bCs/>
-          <w:sz w:val="22"/>
-          <w:szCs w:val="22"/>
-        </w:rPr>
-        <w:t>PLANO_ALUGUER_MODELO(</w:t>
-      </w:r>
-      <w:r>
-        <w:rPr>
-          <w:b/>
-          <w:bCs/>
-          <w:sz w:val="22"/>
-          <w:szCs w:val="22"/>
-          <w:u w:val="single"/>
-        </w:rPr>
-        <w:t>aid</w:t>
-      </w:r>
-      <w:r>
-        <w:rPr>
-          <w:b/>
-          <w:bCs/>
-          <w:sz w:val="22"/>
-          <w:szCs w:val="22"/>
-        </w:rPr>
-        <w:t xml:space="preserve"> → PLANO_ALUGUER, </w:t>
-      </w:r>
-      <w:r>
-        <w:rPr>
-          <w:b/>
-          <w:bCs/>
-          <w:sz w:val="22"/>
-          <w:szCs w:val="22"/>
-          <w:u w:val="single"/>
-        </w:rPr>
-        <w:t>nome</w:t>
-      </w:r>
-      <w:r>
-        <w:rPr>
-          <w:b/>
-          <w:bCs/>
-          <w:sz w:val="22"/>
-          <w:szCs w:val="22"/>
-        </w:rPr>
-        <w:t xml:space="preserve"> → MODELO)</w:t>
-      </w:r>
-    </w:p>
-    <w:p>
-      <w:pPr>
-        <w:pStyle w:val="Normal"/>
-        <w:jc w:val="left"/>
-        <w:rPr/>
-      </w:pPr>
-      <w:r>
-        <w:rPr>
-          <w:b w:val="false"/>
-          <w:bCs w:val="false"/>
-          <w:sz w:val="24"/>
-          <w:szCs w:val="24"/>
-          <w:u w:val="none"/>
-        </w:rPr>
-        <w:t>Chaves:</w:t>
-      </w:r>
-      <w:r>
-        <w:rPr>
-          <w:b w:val="false"/>
-          <w:bCs w:val="false"/>
-          <w:sz w:val="24"/>
-          <w:szCs w:val="24"/>
-          <w:u w:val="none"/>
-        </w:rPr>
-        <w:t>{aid,nome</w:t>
-      </w:r>
-      <w:r>
-        <w:rPr>
-          <w:b w:val="false"/>
-          <w:bCs w:val="false"/>
-          <w:sz w:val="24"/>
-          <w:szCs w:val="24"/>
-          <w:u w:val="none"/>
-        </w:rPr>
-        <w:t>}</w:t>
-      </w:r>
-      <w:r>
-        <w:rPr/>
-        <w:br/>
-      </w:r>
-    </w:p>
-    <w:p>
-      <w:pPr>
-        <w:pStyle w:val="Normal"/>
-        <w:jc w:val="left"/>
-        <w:rPr/>
-      </w:pPr>
-      <w:r>
-        <w:rPr>
-          <w:b/>
-          <w:bCs/>
-          <w:sz w:val="28"/>
-          <w:szCs w:val="28"/>
-        </w:rPr>
-        <w:t>EXTRA(</w:t>
-      </w:r>
-      <w:r>
-        <w:rPr>
-          <w:b/>
-          <w:bCs/>
-          <w:sz w:val="28"/>
-          <w:szCs w:val="28"/>
-          <w:u w:val="single"/>
-        </w:rPr>
-        <w:t>id</w:t>
-      </w:r>
-      <w:r>
-        <w:rPr>
-          <w:b/>
-          <w:bCs/>
-          <w:sz w:val="28"/>
-          <w:szCs w:val="28"/>
-        </w:rPr>
-        <w:t>,nome,descrição,valor)</w:t>
-      </w:r>
-    </w:p>
-    <w:p>
-      <w:pPr>
-        <w:pStyle w:val="Normal"/>
-        <w:jc w:val="left"/>
-        <w:rPr>
-          <w:b w:val="false"/>
-          <w:b w:val="false"/>
-          <w:bCs w:val="false"/>
-          <w:sz w:val="24"/>
-          <w:szCs w:val="24"/>
-        </w:rPr>
-      </w:pPr>
-      <w:r>
-        <w:rPr>
-          <w:b w:val="false"/>
-          <w:bCs w:val="false"/>
-          <w:sz w:val="24"/>
-          <w:szCs w:val="24"/>
-        </w:rPr>
-        <w:t>Chaves: {id}, {</w:t>
-      </w:r>
-      <w:r>
-        <w:rPr>
-          <w:b w:val="false"/>
-          <w:bCs w:val="false"/>
-          <w:sz w:val="24"/>
-          <w:szCs w:val="24"/>
-        </w:rPr>
-        <w:t>nome</w:t>
+        <w:t>o_</w:t>
       </w:r>
       <w:r>
         <w:rPr>
           <w:rFonts w:eastAsia="Calibri"/>
-          <w:b w:val="false"/>
-          <w:bCs w:val="false"/>
           <w:color w:val="auto"/>
           <w:kern w:val="2"/>
-          <w:sz w:val="24"/>
-          <w:szCs w:val="24"/>
+          <w:sz w:val="22"/>
+          <w:szCs w:val="22"/>
           <w:lang w:val="pt-BR" w:eastAsia="en-US" w:bidi="ar-SA"/>
         </w:rPr>
-        <w:t>}</w:t>
-      </w:r>
-    </w:p>
-    <w:p>
-      <w:pPr>
-        <w:pStyle w:val="Normal"/>
-        <w:jc w:val="left"/>
-        <w:rPr/>
-      </w:pPr>
-      <w:r>
-        <w:rPr>
-          <w:bCs/>
-        </w:rPr>
-        <w:t>{id} -&gt; {nome, descriç</w:t>
+        <w:t>d</w:t>
       </w:r>
       <w:r>
         <w:rPr>
           <w:rFonts w:eastAsia="Calibri"/>
-          <w:bCs/>
           <w:color w:val="auto"/>
           <w:kern w:val="2"/>
           <w:sz w:val="22"/>
           <w:szCs w:val="22"/>
           <w:lang w:val="pt-BR" w:eastAsia="en-US" w:bidi="ar-SA"/>
         </w:rPr>
-        <w:t>ão, valor}</w:t>
-      </w:r>
-    </w:p>
-    <w:p>
-      <w:pPr>
-        <w:pStyle w:val="Normal"/>
-        <w:jc w:val="left"/>
-        <w:rPr>
-          <w:bCs/>
-        </w:rPr>
-      </w:pPr>
-      <w:r>
-        <w:rPr>
-          <w:bCs/>
-        </w:rPr>
+        <w:t>iaria}</w:t>
+      </w:r>
+    </w:p>
+    <w:p>
+      <w:pPr>
+        <w:pStyle w:val="Normal"/>
+        <w:jc w:val="left"/>
+        <w:rPr/>
+      </w:pPr>
+      <w:r>
+        <w:rPr/>
         <w:t>{nome} -&gt; {</w:t>
       </w:r>
       <w:r>
-        <w:rPr>
-          <w:bCs/>
-        </w:rPr>
+        <w:rPr/>
         <w:t xml:space="preserve">id, </w:t>
       </w:r>
       <w:r>
-        <w:rPr>
-          <w:bCs/>
-        </w:rPr>
-        <w:t>descrição, valor}</w:t>
-      </w:r>
-    </w:p>
-    <w:p>
-      <w:pPr>
-        <w:pStyle w:val="Normal"/>
-        <w:jc w:val="left"/>
-        <w:rPr>
-          <w:bCs/>
-        </w:rPr>
-      </w:pPr>
-      <w:r>
-        <w:rPr>
-          <w:bCs/>
-        </w:rPr>
-      </w:r>
-    </w:p>
-    <w:p>
-      <w:pPr>
-        <w:pStyle w:val="Normal"/>
-        <w:jc w:val="left"/>
-        <w:rPr/>
-      </w:pPr>
-      <w:r>
-        <w:rPr>
-          <w:b/>
-          <w:bCs/>
-          <w:sz w:val="22"/>
-          <w:szCs w:val="22"/>
-        </w:rPr>
-        <w:t>ALUGUER(</w:t>
-      </w:r>
-      <w:r>
-        <w:rPr>
-          <w:b/>
-          <w:bCs/>
-          <w:sz w:val="22"/>
-          <w:szCs w:val="22"/>
+        <w:rPr/>
+        <w:t>descri</w:t>
+      </w:r>
+      <w:r>
+        <w:rPr/>
+        <w:t>ca</w:t>
+      </w:r>
+      <w:r>
+        <w:rPr/>
+        <w:t>o, pre</w:t>
+      </w:r>
+      <w:r>
+        <w:rPr/>
+        <w:t>c</w:t>
+      </w:r>
+      <w:r>
+        <w:rPr/>
+        <w:t>o_</w:t>
+      </w:r>
+      <w:r>
+        <w:rPr/>
+        <w:t>d</w:t>
+      </w:r>
+      <w:r>
+        <w:rPr/>
+        <w:t>iaria}</w:t>
+        <w:br/>
+      </w:r>
+    </w:p>
+    <w:p>
+      <w:pPr>
+        <w:pStyle w:val="Normal"/>
+        <w:jc w:val="left"/>
+        <w:rPr/>
+      </w:pPr>
+      <w:r>
+        <w:rPr>
+          <w:b/>
+          <w:bCs/>
+          <w:sz w:val="28"/>
+          <w:szCs w:val="28"/>
+        </w:rPr>
+        <w:t>EXTRA(</w:t>
+      </w:r>
+      <w:r>
+        <w:rPr>
+          <w:b/>
+          <w:bCs/>
+          <w:sz w:val="28"/>
+          <w:szCs w:val="28"/>
           <w:u w:val="single"/>
         </w:rPr>
         <w:t>id</w:t>
@@ -1447,172 +1318,59 @@
         <w:rPr>
           <w:b/>
           <w:bCs/>
-          <w:sz w:val="22"/>
-          <w:szCs w:val="22"/>
-        </w:rPr>
-        <w:t>,clienteID→CLIENTE,morada→LOCAL_LEVANTAMENTO,  planoID→PLANODE ALUGUER,dataInicio,dataFim,horaInicio,horaFim)</w:t>
-      </w:r>
-    </w:p>
-    <w:p>
-      <w:pPr>
-        <w:pStyle w:val="Normal"/>
-        <w:jc w:val="left"/>
-        <w:rPr>
-          <w:b w:val="false"/>
-          <w:b w:val="false"/>
-          <w:bCs w:val="false"/>
-          <w:sz w:val="24"/>
-          <w:szCs w:val="24"/>
-        </w:rPr>
-      </w:pPr>
-      <w:r>
-        <w:rPr>
-          <w:b w:val="false"/>
-          <w:bCs w:val="false"/>
-          <w:sz w:val="24"/>
-          <w:szCs w:val="24"/>
-        </w:rPr>
-        <w:t>Chaves: {id}</w:t>
-      </w:r>
-    </w:p>
-    <w:p>
-      <w:pPr>
-        <w:pStyle w:val="Normal"/>
-        <w:jc w:val="left"/>
-        <w:rPr>
-          <w:b w:val="false"/>
-          <w:b w:val="false"/>
-          <w:bCs w:val="false"/>
-          <w:sz w:val="22"/>
-          <w:szCs w:val="22"/>
-        </w:rPr>
-      </w:pPr>
-      <w:r>
-        <w:rPr>
-          <w:b w:val="false"/>
-          <w:bCs w:val="false"/>
-          <w:sz w:val="22"/>
-          <w:szCs w:val="22"/>
-        </w:rPr>
-        <w:t>{id} → {clienteID, morada, planoID, dataInicio, dataFIm, horaInicio, horaFIm}</w:t>
-      </w:r>
-    </w:p>
-    <w:p>
-      <w:pPr>
-        <w:pStyle w:val="Normal"/>
-        <w:jc w:val="left"/>
-        <w:rPr>
-          <w:b w:val="false"/>
-          <w:b w:val="false"/>
-          <w:bCs w:val="false"/>
-          <w:sz w:val="22"/>
-          <w:szCs w:val="22"/>
-        </w:rPr>
-      </w:pPr>
-      <w:r>
-        <w:rPr>
-          <w:b w:val="false"/>
-          <w:bCs w:val="false"/>
-          <w:sz w:val="22"/>
-          <w:szCs w:val="22"/>
-        </w:rPr>
-      </w:r>
-    </w:p>
-    <w:p>
-      <w:pPr>
-        <w:pStyle w:val="Normal"/>
-        <w:jc w:val="left"/>
-        <w:rPr>
-          <w:b w:val="false"/>
-          <w:b w:val="false"/>
-          <w:bCs w:val="false"/>
-          <w:sz w:val="22"/>
-          <w:szCs w:val="22"/>
-        </w:rPr>
-      </w:pPr>
-      <w:r>
-        <w:rPr>
-          <w:b w:val="false"/>
-          <w:bCs w:val="false"/>
-          <w:sz w:val="22"/>
-          <w:szCs w:val="22"/>
-        </w:rPr>
-      </w:r>
-    </w:p>
-    <w:p>
-      <w:pPr>
-        <w:pStyle w:val="Normal"/>
-        <w:jc w:val="left"/>
-        <w:rPr/>
-      </w:pPr>
-      <w:r>
-        <w:rPr>
-          <w:b/>
-          <w:bCs/>
-          <w:sz w:val="22"/>
-          <w:szCs w:val="22"/>
-        </w:rPr>
-        <w:t>QUANTIDADE(</w:t>
-      </w:r>
-      <w:r>
-        <w:rPr>
-          <w:b/>
-          <w:bCs/>
-          <w:sz w:val="22"/>
-          <w:szCs w:val="22"/>
-          <w:u w:val="single"/>
-        </w:rPr>
-        <w:t>aluguerID</w:t>
-      </w:r>
-      <w:r>
-        <w:rPr>
-          <w:b/>
-          <w:bCs/>
-          <w:sz w:val="22"/>
-          <w:szCs w:val="22"/>
-        </w:rPr>
-        <w:t xml:space="preserve"> → ALUGUER, </w:t>
-      </w:r>
-      <w:r>
-        <w:rPr>
-          <w:b/>
-          <w:bCs/>
-          <w:sz w:val="22"/>
-          <w:szCs w:val="22"/>
-          <w:u w:val="single"/>
-        </w:rPr>
-        <w:t>extraID</w:t>
-      </w:r>
-      <w:r>
-        <w:rPr>
-          <w:b/>
-          <w:bCs/>
-          <w:sz w:val="22"/>
-          <w:szCs w:val="22"/>
-        </w:rPr>
-        <w:t xml:space="preserve"> → EXTRA, qtd)</w:t>
-      </w:r>
-    </w:p>
-    <w:p>
-      <w:pPr>
-        <w:pStyle w:val="Normal"/>
-        <w:jc w:val="left"/>
-        <w:rPr>
-          <w:b w:val="false"/>
-          <w:b w:val="false"/>
-          <w:bCs w:val="false"/>
-          <w:sz w:val="24"/>
-          <w:szCs w:val="24"/>
-        </w:rPr>
-      </w:pPr>
-      <w:r>
-        <w:rPr>
-          <w:b w:val="false"/>
-          <w:bCs w:val="false"/>
-          <w:sz w:val="22"/>
-          <w:szCs w:val="22"/>
-        </w:rPr>
-        <w:t xml:space="preserve">Chaves: </w:t>
+          <w:sz w:val="28"/>
+          <w:szCs w:val="28"/>
+        </w:rPr>
+        <w:t>,nome,descri</w:t>
+      </w:r>
+      <w:r>
+        <w:rPr>
+          <w:b/>
+          <w:bCs/>
+          <w:sz w:val="28"/>
+          <w:szCs w:val="28"/>
+        </w:rPr>
+        <w:t>ca</w:t>
+      </w:r>
+      <w:r>
+        <w:rPr>
+          <w:b/>
+          <w:bCs/>
+          <w:sz w:val="28"/>
+          <w:szCs w:val="28"/>
+        </w:rPr>
+        <w:t>o,valor)</w:t>
+      </w:r>
+    </w:p>
+    <w:p>
+      <w:pPr>
+        <w:pStyle w:val="Normal"/>
+        <w:jc w:val="left"/>
+        <w:rPr>
+          <w:b w:val="false"/>
+          <w:b w:val="false"/>
+          <w:bCs w:val="false"/>
+          <w:sz w:val="24"/>
+          <w:szCs w:val="24"/>
+        </w:rPr>
+      </w:pPr>
+      <w:r>
+        <w:rPr>
+          <w:b w:val="false"/>
+          <w:bCs w:val="false"/>
+          <w:sz w:val="24"/>
+          <w:szCs w:val="24"/>
+        </w:rPr>
+        <w:t>Chaves: {id}, {</w:t>
+      </w:r>
+      <w:r>
+        <w:rPr>
+          <w:b w:val="false"/>
+          <w:bCs w:val="false"/>
+          <w:sz w:val="24"/>
+          <w:szCs w:val="24"/>
+        </w:rPr>
+        <w:t>nome</w:t>
       </w:r>
       <w:r>
         <w:rPr>
@@ -1621,33 +1379,687 @@
           <w:bCs w:val="false"/>
           <w:color w:val="auto"/>
           <w:kern w:val="2"/>
-          <w:sz w:val="22"/>
-          <w:szCs w:val="22"/>
+          <w:sz w:val="24"/>
+          <w:szCs w:val="24"/>
           <w:lang w:val="pt-BR" w:eastAsia="en-US" w:bidi="ar-SA"/>
         </w:rPr>
-        <w:t>{aluguerID, extraID}</w:t>
-      </w:r>
-    </w:p>
-    <w:p>
-      <w:pPr>
-        <w:pStyle w:val="Normal"/>
-        <w:jc w:val="left"/>
-        <w:rPr>
-          <w:b w:val="false"/>
-          <w:b w:val="false"/>
-          <w:bCs w:val="false"/>
-          <w:sz w:val="22"/>
-          <w:szCs w:val="22"/>
-        </w:rPr>
-      </w:pPr>
-      <w:r>
-        <w:rPr>
-          <w:b w:val="false"/>
-          <w:bCs w:val="false"/>
-          <w:sz w:val="22"/>
-          <w:szCs w:val="22"/>
-        </w:rPr>
-        <w:t>{aluguerID, extraID} → {qtd}</w:t>
+        <w:t>}</w:t>
+      </w:r>
+    </w:p>
+    <w:p>
+      <w:pPr>
+        <w:pStyle w:val="Normal"/>
+        <w:jc w:val="left"/>
+        <w:rPr/>
+      </w:pPr>
+      <w:r>
+        <w:rPr>
+          <w:bCs/>
+        </w:rPr>
+        <w:t>{id} -&gt; {nome, descri</w:t>
+      </w:r>
+      <w:r>
+        <w:rPr>
+          <w:bCs/>
+        </w:rPr>
+        <w:t>ca</w:t>
+      </w:r>
+      <w:r>
+        <w:rPr>
+          <w:rFonts w:eastAsia="Calibri"/>
+          <w:bCs/>
+          <w:color w:val="auto"/>
+          <w:kern w:val="2"/>
+          <w:sz w:val="22"/>
+          <w:szCs w:val="22"/>
+          <w:lang w:val="pt-BR" w:eastAsia="en-US" w:bidi="ar-SA"/>
+        </w:rPr>
+        <w:t>o, valor}</w:t>
+      </w:r>
+    </w:p>
+    <w:p>
+      <w:pPr>
+        <w:pStyle w:val="Normal"/>
+        <w:jc w:val="left"/>
+        <w:rPr>
+          <w:bCs/>
+        </w:rPr>
+      </w:pPr>
+      <w:r>
+        <w:rPr>
+          <w:bCs/>
+        </w:rPr>
+        <w:t>{nome} -&gt; {</w:t>
+      </w:r>
+      <w:r>
+        <w:rPr>
+          <w:bCs/>
+        </w:rPr>
+        <w:t xml:space="preserve">id, </w:t>
+      </w:r>
+      <w:r>
+        <w:rPr>
+          <w:bCs/>
+        </w:rPr>
+        <w:t>descri</w:t>
+      </w:r>
+      <w:r>
+        <w:rPr>
+          <w:bCs/>
+        </w:rPr>
+        <w:t>ca</w:t>
+      </w:r>
+      <w:r>
+        <w:rPr>
+          <w:bCs/>
+        </w:rPr>
+        <w:t>o, valor}</w:t>
+      </w:r>
+    </w:p>
+    <w:p>
+      <w:pPr>
+        <w:pStyle w:val="Normal"/>
+        <w:jc w:val="left"/>
+        <w:rPr>
+          <w:bCs/>
+        </w:rPr>
+      </w:pPr>
+      <w:r>
+        <w:rPr>
+          <w:bCs/>
+        </w:rPr>
+      </w:r>
+    </w:p>
+    <w:p>
+      <w:pPr>
+        <w:pStyle w:val="Normal"/>
+        <w:jc w:val="left"/>
+        <w:rPr/>
+      </w:pPr>
+      <w:r>
+        <w:rPr>
+          <w:b/>
+          <w:bCs/>
+          <w:sz w:val="22"/>
+          <w:szCs w:val="22"/>
+        </w:rPr>
+        <w:t>ALUGUER(</w:t>
+      </w:r>
+      <w:r>
+        <w:rPr>
+          <w:b/>
+          <w:bCs/>
+          <w:sz w:val="22"/>
+          <w:szCs w:val="22"/>
+          <w:u w:val="single"/>
+        </w:rPr>
+        <w:t>id</w:t>
+      </w:r>
+      <w:r>
+        <w:rPr>
+          <w:b/>
+          <w:bCs/>
+          <w:sz w:val="22"/>
+          <w:szCs w:val="22"/>
+        </w:rPr>
+        <w:t>,cliente_</w:t>
+      </w:r>
+      <w:r>
+        <w:rPr>
+          <w:b/>
+          <w:bCs/>
+          <w:sz w:val="22"/>
+          <w:szCs w:val="22"/>
+        </w:rPr>
+        <w:t>id</w:t>
+      </w:r>
+      <w:r>
+        <w:rPr>
+          <w:b/>
+          <w:bCs/>
+          <w:sz w:val="22"/>
+          <w:szCs w:val="22"/>
+        </w:rPr>
+        <w:t>→CLIENTE,morada→LOCAL_LEVANTAMENTO,  plano_</w:t>
+      </w:r>
+      <w:r>
+        <w:rPr>
+          <w:b/>
+          <w:bCs/>
+          <w:sz w:val="22"/>
+          <w:szCs w:val="22"/>
+        </w:rPr>
+        <w:t>id</w:t>
+      </w:r>
+      <w:r>
+        <w:rPr>
+          <w:b/>
+          <w:bCs/>
+          <w:sz w:val="22"/>
+          <w:szCs w:val="22"/>
+        </w:rPr>
+        <w:t>→PLANO_ALUGUER,data_</w:t>
+      </w:r>
+      <w:r>
+        <w:rPr>
+          <w:b/>
+          <w:bCs/>
+          <w:sz w:val="22"/>
+          <w:szCs w:val="22"/>
+        </w:rPr>
+        <w:t>i</w:t>
+      </w:r>
+      <w:r>
+        <w:rPr>
+          <w:b/>
+          <w:bCs/>
+          <w:sz w:val="22"/>
+          <w:szCs w:val="22"/>
+        </w:rPr>
+        <w:t>nicio,data_</w:t>
+      </w:r>
+      <w:r>
+        <w:rPr>
+          <w:b/>
+          <w:bCs/>
+          <w:sz w:val="22"/>
+          <w:szCs w:val="22"/>
+        </w:rPr>
+        <w:t>f</w:t>
+      </w:r>
+      <w:r>
+        <w:rPr>
+          <w:b/>
+          <w:bCs/>
+          <w:sz w:val="22"/>
+          <w:szCs w:val="22"/>
+        </w:rPr>
+        <w:t>im,hora_</w:t>
+      </w:r>
+      <w:r>
+        <w:rPr>
+          <w:b/>
+          <w:bCs/>
+          <w:sz w:val="22"/>
+          <w:szCs w:val="22"/>
+        </w:rPr>
+        <w:t>i</w:t>
+      </w:r>
+      <w:r>
+        <w:rPr>
+          <w:b/>
+          <w:bCs/>
+          <w:sz w:val="22"/>
+          <w:szCs w:val="22"/>
+        </w:rPr>
+        <w:t>nicio, hora_</w:t>
+      </w:r>
+      <w:r>
+        <w:rPr>
+          <w:b/>
+          <w:bCs/>
+          <w:sz w:val="22"/>
+          <w:szCs w:val="22"/>
+        </w:rPr>
+        <w:t>f</w:t>
+      </w:r>
+      <w:r>
+        <w:rPr>
+          <w:b/>
+          <w:bCs/>
+          <w:sz w:val="22"/>
+          <w:szCs w:val="22"/>
+        </w:rPr>
+        <w:t>i</w:t>
+      </w:r>
+      <w:r>
+        <w:rPr>
+          <w:b/>
+          <w:bCs/>
+          <w:sz w:val="22"/>
+          <w:szCs w:val="22"/>
+        </w:rPr>
+        <w:t>m</w:t>
+      </w:r>
+      <w:r>
+        <w:rPr>
+          <w:b/>
+          <w:bCs/>
+          <w:sz w:val="22"/>
+          <w:szCs w:val="22"/>
+        </w:rPr>
+        <w:t>)</w:t>
+      </w:r>
+    </w:p>
+    <w:p>
+      <w:pPr>
+        <w:pStyle w:val="Normal"/>
+        <w:jc w:val="left"/>
+        <w:rPr>
+          <w:b w:val="false"/>
+          <w:b w:val="false"/>
+          <w:bCs w:val="false"/>
+          <w:sz w:val="24"/>
+          <w:szCs w:val="24"/>
+        </w:rPr>
+      </w:pPr>
+      <w:r>
+        <w:rPr>
+          <w:b w:val="false"/>
+          <w:bCs w:val="false"/>
+          <w:sz w:val="24"/>
+          <w:szCs w:val="24"/>
+        </w:rPr>
+        <w:t>Chaves: {id}</w:t>
+      </w:r>
+    </w:p>
+    <w:p>
+      <w:pPr>
+        <w:pStyle w:val="Normal"/>
+        <w:jc w:val="left"/>
+        <w:rPr>
+          <w:b w:val="false"/>
+          <w:b w:val="false"/>
+          <w:bCs w:val="false"/>
+          <w:sz w:val="22"/>
+          <w:szCs w:val="22"/>
+        </w:rPr>
+      </w:pPr>
+      <w:r>
+        <w:rPr>
+          <w:b w:val="false"/>
+          <w:bCs w:val="false"/>
+          <w:sz w:val="22"/>
+          <w:szCs w:val="22"/>
+        </w:rPr>
+        <w:t>{id} → {cliente_</w:t>
+      </w:r>
+      <w:r>
+        <w:rPr>
+          <w:b w:val="false"/>
+          <w:bCs w:val="false"/>
+          <w:sz w:val="22"/>
+          <w:szCs w:val="22"/>
+        </w:rPr>
+        <w:t>id</w:t>
+      </w:r>
+      <w:r>
+        <w:rPr>
+          <w:b w:val="false"/>
+          <w:bCs w:val="false"/>
+          <w:sz w:val="22"/>
+          <w:szCs w:val="22"/>
+        </w:rPr>
+        <w:t>, morada, plano_</w:t>
+      </w:r>
+      <w:r>
+        <w:rPr>
+          <w:b w:val="false"/>
+          <w:bCs w:val="false"/>
+          <w:sz w:val="22"/>
+          <w:szCs w:val="22"/>
+        </w:rPr>
+        <w:t>id</w:t>
+      </w:r>
+      <w:r>
+        <w:rPr>
+          <w:b w:val="false"/>
+          <w:bCs w:val="false"/>
+          <w:sz w:val="22"/>
+          <w:szCs w:val="22"/>
+        </w:rPr>
+        <w:t>, data_</w:t>
+      </w:r>
+      <w:r>
+        <w:rPr>
+          <w:b w:val="false"/>
+          <w:bCs w:val="false"/>
+          <w:sz w:val="22"/>
+          <w:szCs w:val="22"/>
+        </w:rPr>
+        <w:t>inicio</w:t>
+      </w:r>
+      <w:r>
+        <w:rPr>
+          <w:b w:val="false"/>
+          <w:bCs w:val="false"/>
+          <w:sz w:val="22"/>
+          <w:szCs w:val="22"/>
+        </w:rPr>
+        <w:t>, data_</w:t>
+      </w:r>
+      <w:r>
+        <w:rPr>
+          <w:b w:val="false"/>
+          <w:bCs w:val="false"/>
+          <w:sz w:val="22"/>
+          <w:szCs w:val="22"/>
+        </w:rPr>
+        <w:t>fim</w:t>
+      </w:r>
+      <w:r>
+        <w:rPr>
+          <w:b w:val="false"/>
+          <w:bCs w:val="false"/>
+          <w:sz w:val="22"/>
+          <w:szCs w:val="22"/>
+        </w:rPr>
+        <w:t>, hora_</w:t>
+      </w:r>
+      <w:r>
+        <w:rPr>
+          <w:b w:val="false"/>
+          <w:bCs w:val="false"/>
+          <w:sz w:val="22"/>
+          <w:szCs w:val="22"/>
+        </w:rPr>
+        <w:t>inicio</w:t>
+      </w:r>
+      <w:r>
+        <w:rPr>
+          <w:b w:val="false"/>
+          <w:bCs w:val="false"/>
+          <w:sz w:val="22"/>
+          <w:szCs w:val="22"/>
+        </w:rPr>
+        <w:t>, hora_</w:t>
+      </w:r>
+      <w:r>
+        <w:rPr>
+          <w:b w:val="false"/>
+          <w:bCs w:val="false"/>
+          <w:sz w:val="22"/>
+          <w:szCs w:val="22"/>
+        </w:rPr>
+        <w:t>fim</w:t>
+      </w:r>
+      <w:r>
+        <w:rPr>
+          <w:b w:val="false"/>
+          <w:bCs w:val="false"/>
+          <w:sz w:val="22"/>
+          <w:szCs w:val="22"/>
+        </w:rPr>
+        <w:t>}</w:t>
+      </w:r>
+    </w:p>
+    <w:p>
+      <w:pPr>
+        <w:pStyle w:val="Normal"/>
+        <w:jc w:val="left"/>
+        <w:rPr>
+          <w:b w:val="false"/>
+          <w:b w:val="false"/>
+          <w:bCs w:val="false"/>
+          <w:sz w:val="22"/>
+          <w:szCs w:val="22"/>
+        </w:rPr>
+      </w:pPr>
+      <w:r>
+        <w:rPr>
+          <w:b w:val="false"/>
+          <w:bCs w:val="false"/>
+          <w:sz w:val="22"/>
+          <w:szCs w:val="22"/>
+        </w:rPr>
+      </w:r>
+    </w:p>
+    <w:p>
+      <w:pPr>
+        <w:pStyle w:val="Normal"/>
+        <w:jc w:val="left"/>
+        <w:rPr>
+          <w:b w:val="false"/>
+          <w:b w:val="false"/>
+          <w:bCs w:val="false"/>
+          <w:sz w:val="22"/>
+          <w:szCs w:val="22"/>
+        </w:rPr>
+      </w:pPr>
+      <w:r>
+        <w:rPr>
+          <w:b w:val="false"/>
+          <w:bCs w:val="false"/>
+          <w:sz w:val="22"/>
+          <w:szCs w:val="22"/>
+        </w:rPr>
+      </w:r>
+    </w:p>
+    <w:p>
+      <w:pPr>
+        <w:pStyle w:val="Normal"/>
+        <w:jc w:val="left"/>
+        <w:rPr/>
+      </w:pPr>
+      <w:r>
+        <w:rPr>
+          <w:b/>
+          <w:bCs/>
+          <w:sz w:val="22"/>
+          <w:szCs w:val="22"/>
+        </w:rPr>
+        <w:t>QUANTIDADE(</w:t>
+      </w:r>
+      <w:r>
+        <w:rPr>
+          <w:b/>
+          <w:bCs/>
+          <w:sz w:val="22"/>
+          <w:szCs w:val="22"/>
+          <w:u w:val="single"/>
+        </w:rPr>
+        <w:t>aluguer_</w:t>
+      </w:r>
+      <w:r>
+        <w:rPr>
+          <w:b/>
+          <w:bCs/>
+          <w:sz w:val="22"/>
+          <w:szCs w:val="22"/>
+          <w:u w:val="single"/>
+        </w:rPr>
+        <w:t>id</w:t>
+      </w:r>
+      <w:r>
+        <w:rPr>
+          <w:b/>
+          <w:bCs/>
+          <w:sz w:val="22"/>
+          <w:szCs w:val="22"/>
+        </w:rPr>
+        <w:t xml:space="preserve">→ ALUGUER, </w:t>
+      </w:r>
+      <w:r>
+        <w:rPr>
+          <w:b/>
+          <w:bCs/>
+          <w:sz w:val="22"/>
+          <w:szCs w:val="22"/>
+          <w:u w:val="single"/>
+        </w:rPr>
+        <w:t>extra_</w:t>
+      </w:r>
+      <w:r>
+        <w:rPr>
+          <w:b/>
+          <w:bCs/>
+          <w:sz w:val="22"/>
+          <w:szCs w:val="22"/>
+          <w:u w:val="single"/>
+        </w:rPr>
+        <w:t>id</w:t>
+      </w:r>
+      <w:r>
+        <w:rPr>
+          <w:b/>
+          <w:bCs/>
+          <w:sz w:val="22"/>
+          <w:szCs w:val="22"/>
+        </w:rPr>
+        <w:t xml:space="preserve"> → EXTRA, q</w:t>
+      </w:r>
+      <w:r>
+        <w:rPr>
+          <w:b/>
+          <w:bCs/>
+          <w:sz w:val="22"/>
+          <w:szCs w:val="22"/>
+        </w:rPr>
+        <w:t>td</w:t>
+      </w:r>
+      <w:r>
+        <w:rPr>
+          <w:b/>
+          <w:bCs/>
+          <w:sz w:val="22"/>
+          <w:szCs w:val="22"/>
+        </w:rPr>
+        <w:t>)</w:t>
+      </w:r>
+    </w:p>
+    <w:p>
+      <w:pPr>
+        <w:pStyle w:val="Normal"/>
+        <w:jc w:val="left"/>
+        <w:rPr>
+          <w:b w:val="false"/>
+          <w:b w:val="false"/>
+          <w:bCs w:val="false"/>
+          <w:sz w:val="24"/>
+          <w:szCs w:val="24"/>
+        </w:rPr>
+      </w:pPr>
+      <w:r>
+        <w:rPr>
+          <w:b w:val="false"/>
+          <w:bCs w:val="false"/>
+          <w:sz w:val="22"/>
+          <w:szCs w:val="22"/>
+        </w:rPr>
+        <w:t xml:space="preserve">Chaves: </w:t>
+      </w:r>
+      <w:r>
+        <w:rPr>
+          <w:rFonts w:eastAsia="Calibri"/>
+          <w:b w:val="false"/>
+          <w:bCs w:val="false"/>
+          <w:color w:val="auto"/>
+          <w:kern w:val="2"/>
+          <w:sz w:val="22"/>
+          <w:szCs w:val="22"/>
+          <w:lang w:val="pt-BR" w:eastAsia="en-US" w:bidi="ar-SA"/>
+        </w:rPr>
+        <w:t>{alugue</w:t>
+      </w:r>
+      <w:r>
+        <w:rPr>
+          <w:rFonts w:eastAsia="Calibri"/>
+          <w:b w:val="false"/>
+          <w:bCs w:val="false"/>
+          <w:color w:val="auto"/>
+          <w:kern w:val="2"/>
+          <w:sz w:val="22"/>
+          <w:szCs w:val="22"/>
+          <w:lang w:val="pt-BR" w:eastAsia="en-US" w:bidi="ar-SA"/>
+        </w:rPr>
+        <w:t>r_id</w:t>
+      </w:r>
+      <w:r>
+        <w:rPr>
+          <w:rFonts w:eastAsia="Calibri"/>
+          <w:b w:val="false"/>
+          <w:bCs w:val="false"/>
+          <w:color w:val="auto"/>
+          <w:kern w:val="2"/>
+          <w:sz w:val="22"/>
+          <w:szCs w:val="22"/>
+          <w:lang w:val="pt-BR" w:eastAsia="en-US" w:bidi="ar-SA"/>
+        </w:rPr>
+        <w:t>, extra_</w:t>
+      </w:r>
+      <w:r>
+        <w:rPr>
+          <w:rFonts w:eastAsia="Calibri"/>
+          <w:b w:val="false"/>
+          <w:bCs w:val="false"/>
+          <w:color w:val="auto"/>
+          <w:kern w:val="2"/>
+          <w:sz w:val="22"/>
+          <w:szCs w:val="22"/>
+          <w:lang w:val="pt-BR" w:eastAsia="en-US" w:bidi="ar-SA"/>
+        </w:rPr>
+        <w:t>id</w:t>
+      </w:r>
+      <w:r>
+        <w:rPr>
+          <w:rFonts w:eastAsia="Calibri"/>
+          <w:b w:val="false"/>
+          <w:bCs w:val="false"/>
+          <w:color w:val="auto"/>
+          <w:kern w:val="2"/>
+          <w:sz w:val="22"/>
+          <w:szCs w:val="22"/>
+          <w:lang w:val="pt-BR" w:eastAsia="en-US" w:bidi="ar-SA"/>
+        </w:rPr>
+        <w:t>}</w:t>
+      </w:r>
+    </w:p>
+    <w:p>
+      <w:pPr>
+        <w:pStyle w:val="Normal"/>
+        <w:jc w:val="left"/>
+        <w:rPr>
+          <w:b w:val="false"/>
+          <w:b w:val="false"/>
+          <w:bCs w:val="false"/>
+          <w:sz w:val="22"/>
+          <w:szCs w:val="22"/>
+        </w:rPr>
+      </w:pPr>
+      <w:r>
+        <w:rPr>
+          <w:b w:val="false"/>
+          <w:bCs w:val="false"/>
+          <w:sz w:val="22"/>
+          <w:szCs w:val="22"/>
+        </w:rPr>
+        <w:t>{aluguer_</w:t>
+      </w:r>
+      <w:r>
+        <w:rPr>
+          <w:b w:val="false"/>
+          <w:bCs w:val="false"/>
+          <w:sz w:val="22"/>
+          <w:szCs w:val="22"/>
+        </w:rPr>
+        <w:t>id</w:t>
+      </w:r>
+      <w:r>
+        <w:rPr>
+          <w:b w:val="false"/>
+          <w:bCs w:val="false"/>
+          <w:sz w:val="22"/>
+          <w:szCs w:val="22"/>
+        </w:rPr>
+        <w:t>, extra_</w:t>
+      </w:r>
+      <w:r>
+        <w:rPr>
+          <w:b w:val="false"/>
+          <w:bCs w:val="false"/>
+          <w:sz w:val="22"/>
+          <w:szCs w:val="22"/>
+        </w:rPr>
+        <w:t>id</w:t>
+      </w:r>
+      <w:r>
+        <w:rPr>
+          <w:b w:val="false"/>
+          <w:bCs w:val="false"/>
+          <w:sz w:val="22"/>
+          <w:szCs w:val="22"/>
+        </w:rPr>
+        <w:t>} → {qtd}</w:t>
       </w:r>
     </w:p>
     <w:p>
@@ -1694,60 +2106,178 @@
           <w:szCs w:val="22"/>
           <w:u w:val="single"/>
         </w:rPr>
-        <w:t>aluguerID</w:t>
-      </w:r>
-      <w:r>
-        <w:rPr>
-          <w:b/>
-          <w:bCs/>
-          <w:sz w:val="22"/>
-          <w:szCs w:val="22"/>
-        </w:rPr>
-        <w:t xml:space="preserve"> → ALUGUER, funcionarioID → FUNCIONARIO estadoVeiculo)</w:t>
-      </w:r>
-    </w:p>
-    <w:p>
-      <w:pPr>
-        <w:pStyle w:val="Normal"/>
-        <w:jc w:val="left"/>
-        <w:rPr>
-          <w:b w:val="false"/>
-          <w:b w:val="false"/>
-          <w:bCs w:val="false"/>
-          <w:sz w:val="24"/>
-          <w:szCs w:val="24"/>
-        </w:rPr>
-      </w:pPr>
-      <w:r>
-        <w:rPr>
-          <w:b w:val="false"/>
-          <w:bCs w:val="false"/>
-          <w:sz w:val="24"/>
-          <w:szCs w:val="24"/>
-        </w:rPr>
-        <w:t>Chaves: {aluguerID}</w:t>
-      </w:r>
-    </w:p>
-    <w:p>
-      <w:pPr>
-        <w:pStyle w:val="Normal"/>
-        <w:jc w:val="left"/>
-        <w:rPr>
-          <w:b w:val="false"/>
-          <w:b w:val="false"/>
-          <w:bCs w:val="false"/>
-          <w:sz w:val="22"/>
-          <w:szCs w:val="22"/>
-        </w:rPr>
-      </w:pPr>
-      <w:r>
-        <w:rPr>
-          <w:b w:val="false"/>
-          <w:bCs w:val="false"/>
-          <w:sz w:val="22"/>
-          <w:szCs w:val="22"/>
-        </w:rPr>
-        <w:t>{aluguerID} → {funcionarioID, estadoVeiculo}</w:t>
+        <w:t>aluguer_</w:t>
+      </w:r>
+      <w:r>
+        <w:rPr>
+          <w:b/>
+          <w:bCs/>
+          <w:sz w:val="22"/>
+          <w:szCs w:val="22"/>
+          <w:u w:val="single"/>
+        </w:rPr>
+        <w:t>id</w:t>
+      </w:r>
+      <w:r>
+        <w:rPr>
+          <w:b/>
+          <w:bCs/>
+          <w:sz w:val="22"/>
+          <w:szCs w:val="22"/>
+        </w:rPr>
+        <w:t>→ ALUGUER, funcionario_</w:t>
+      </w:r>
+      <w:r>
+        <w:rPr>
+          <w:b/>
+          <w:bCs/>
+          <w:sz w:val="22"/>
+          <w:szCs w:val="22"/>
+        </w:rPr>
+        <w:t>id → F</w:t>
+      </w:r>
+      <w:r>
+        <w:rPr>
+          <w:b/>
+          <w:bCs/>
+          <w:sz w:val="22"/>
+          <w:szCs w:val="22"/>
+        </w:rPr>
+        <w:t>UNCIONARIO estado_</w:t>
+      </w:r>
+      <w:r>
+        <w:rPr>
+          <w:b/>
+          <w:bCs/>
+          <w:sz w:val="22"/>
+          <w:szCs w:val="22"/>
+        </w:rPr>
+        <w:t>v</w:t>
+      </w:r>
+      <w:r>
+        <w:rPr>
+          <w:b/>
+          <w:bCs/>
+          <w:sz w:val="22"/>
+          <w:szCs w:val="22"/>
+        </w:rPr>
+        <w:t>eiculo)</w:t>
+      </w:r>
+    </w:p>
+    <w:p>
+      <w:pPr>
+        <w:pStyle w:val="Normal"/>
+        <w:jc w:val="left"/>
+        <w:rPr>
+          <w:b w:val="false"/>
+          <w:b w:val="false"/>
+          <w:bCs w:val="false"/>
+          <w:sz w:val="24"/>
+          <w:szCs w:val="24"/>
+        </w:rPr>
+      </w:pPr>
+      <w:r>
+        <w:rPr>
+          <w:b w:val="false"/>
+          <w:bCs w:val="false"/>
+          <w:sz w:val="24"/>
+          <w:szCs w:val="24"/>
+        </w:rPr>
+        <w:t>Chaves: {aluguer_</w:t>
+      </w:r>
+      <w:r>
+        <w:rPr>
+          <w:b w:val="false"/>
+          <w:bCs w:val="false"/>
+          <w:sz w:val="24"/>
+          <w:szCs w:val="24"/>
+        </w:rPr>
+        <w:t>id</w:t>
+      </w:r>
+      <w:r>
+        <w:rPr>
+          <w:b w:val="false"/>
+          <w:bCs w:val="false"/>
+          <w:sz w:val="24"/>
+          <w:szCs w:val="24"/>
+        </w:rPr>
+        <w:t>}</w:t>
+      </w:r>
+    </w:p>
+    <w:p>
+      <w:pPr>
+        <w:pStyle w:val="Normal"/>
+        <w:jc w:val="left"/>
+        <w:rPr>
+          <w:b w:val="false"/>
+          <w:b w:val="false"/>
+          <w:bCs w:val="false"/>
+          <w:sz w:val="22"/>
+          <w:szCs w:val="22"/>
+        </w:rPr>
+      </w:pPr>
+      <w:r>
+        <w:rPr>
+          <w:b w:val="false"/>
+          <w:bCs w:val="false"/>
+          <w:sz w:val="22"/>
+          <w:szCs w:val="22"/>
+        </w:rPr>
+        <w:t>{aluguer_</w:t>
+      </w:r>
+      <w:r>
+        <w:rPr>
+          <w:b w:val="false"/>
+          <w:bCs w:val="false"/>
+          <w:sz w:val="22"/>
+          <w:szCs w:val="22"/>
+        </w:rPr>
+        <w:t>id</w:t>
+      </w:r>
+      <w:r>
+        <w:rPr>
+          <w:b w:val="false"/>
+          <w:bCs w:val="false"/>
+          <w:sz w:val="22"/>
+          <w:szCs w:val="22"/>
+        </w:rPr>
+        <w:t>} → {funcionario_</w:t>
+      </w:r>
+      <w:r>
+        <w:rPr>
+          <w:b w:val="false"/>
+          <w:bCs w:val="false"/>
+          <w:sz w:val="22"/>
+          <w:szCs w:val="22"/>
+        </w:rPr>
+        <w:t>id</w:t>
+      </w:r>
+      <w:r>
+        <w:rPr>
+          <w:b w:val="false"/>
+          <w:bCs w:val="false"/>
+          <w:sz w:val="22"/>
+          <w:szCs w:val="22"/>
+        </w:rPr>
+        <w:t>, estado_</w:t>
+      </w:r>
+      <w:r>
+        <w:rPr>
+          <w:b w:val="false"/>
+          <w:bCs w:val="false"/>
+          <w:sz w:val="22"/>
+          <w:szCs w:val="22"/>
+        </w:rPr>
+        <w:t>v</w:t>
+      </w:r>
+      <w:r>
+        <w:rPr>
+          <w:b w:val="false"/>
+          <w:bCs w:val="false"/>
+          <w:sz w:val="22"/>
+          <w:szCs w:val="22"/>
+        </w:rPr>
+        <w:t>eiculo}</w:t>
       </w:r>
     </w:p>
     <w:p>
@@ -1812,16 +2342,44 @@
           <w:szCs w:val="22"/>
           <w:u w:val="single"/>
         </w:rPr>
-        <w:t>aluguerID</w:t>
-      </w:r>
-      <w:r>
-        <w:rPr>
-          <w:b/>
-          <w:bCs/>
-          <w:sz w:val="22"/>
-          <w:szCs w:val="22"/>
-        </w:rPr>
-        <w:t>→ALUGUER, funcionarioID → FUNCION</w:t>
+        <w:t>aluguer_</w:t>
+      </w:r>
+      <w:r>
+        <w:rPr>
+          <w:b/>
+          <w:bCs/>
+          <w:sz w:val="22"/>
+          <w:szCs w:val="22"/>
+          <w:u w:val="single"/>
+        </w:rPr>
+        <w:t>id</w:t>
+      </w:r>
+      <w:r>
+        <w:rPr>
+          <w:b/>
+          <w:bCs/>
+          <w:sz w:val="22"/>
+          <w:szCs w:val="22"/>
+        </w:rPr>
+        <w:t>→ALUGUER, funcionario_</w:t>
+      </w:r>
+      <w:r>
+        <w:rPr>
+          <w:b/>
+          <w:bCs/>
+          <w:sz w:val="22"/>
+          <w:szCs w:val="22"/>
+        </w:rPr>
+        <w:t>id</w:t>
+      </w:r>
+      <w:r>
+        <w:rPr>
+          <w:b/>
+          <w:bCs/>
+          <w:sz w:val="22"/>
+          <w:szCs w:val="22"/>
+        </w:rPr>
+        <w:t xml:space="preserve"> → FUNCION</w:t>
       </w:r>
       <w:r>
         <w:rPr>
@@ -1839,51 +2397,141 @@
           <w:sz w:val="22"/>
           <w:szCs w:val="22"/>
         </w:rPr>
-        <w:t>RIO, estadoVeiculo)</w:t>
-      </w:r>
-    </w:p>
-    <w:p>
-      <w:pPr>
-        <w:pStyle w:val="Normal"/>
-        <w:jc w:val="left"/>
-        <w:rPr>
-          <w:b w:val="false"/>
-          <w:b w:val="false"/>
-          <w:bCs w:val="false"/>
-          <w:sz w:val="24"/>
-          <w:szCs w:val="24"/>
-        </w:rPr>
-      </w:pPr>
-      <w:r>
-        <w:rPr>
-          <w:b w:val="false"/>
-          <w:bCs w:val="false"/>
-          <w:sz w:val="24"/>
-          <w:szCs w:val="24"/>
-        </w:rPr>
-        <w:t>Chaves: {aluguerID}</w:t>
-      </w:r>
-    </w:p>
-    <w:p>
-      <w:pPr>
-        <w:pStyle w:val="Normal"/>
-        <w:jc w:val="left"/>
-        <w:rPr>
-          <w:b w:val="false"/>
-          <w:b w:val="false"/>
-          <w:bCs w:val="false"/>
-          <w:sz w:val="22"/>
-          <w:szCs w:val="22"/>
-        </w:rPr>
-      </w:pPr>
-      <w:r>
-        <w:rPr>
-          <w:b w:val="false"/>
-          <w:bCs w:val="false"/>
-          <w:sz w:val="22"/>
-          <w:szCs w:val="22"/>
-        </w:rPr>
-        <w:t>{aluguerID} → {funcionarioID, estadoVeiculo}</w:t>
+        <w:t>RIO, estado_</w:t>
+      </w:r>
+      <w:r>
+        <w:rPr>
+          <w:b/>
+          <w:bCs/>
+          <w:sz w:val="22"/>
+          <w:szCs w:val="22"/>
+        </w:rPr>
+        <w:t>v</w:t>
+      </w:r>
+      <w:r>
+        <w:rPr>
+          <w:b/>
+          <w:bCs/>
+          <w:sz w:val="22"/>
+          <w:szCs w:val="22"/>
+        </w:rPr>
+        <w:t>eiculo)</w:t>
+      </w:r>
+    </w:p>
+    <w:p>
+      <w:pPr>
+        <w:pStyle w:val="Normal"/>
+        <w:jc w:val="left"/>
+        <w:rPr>
+          <w:b w:val="false"/>
+          <w:b w:val="false"/>
+          <w:bCs w:val="false"/>
+          <w:sz w:val="24"/>
+          <w:szCs w:val="24"/>
+        </w:rPr>
+      </w:pPr>
+      <w:r>
+        <w:rPr>
+          <w:b w:val="false"/>
+          <w:bCs w:val="false"/>
+          <w:sz w:val="24"/>
+          <w:szCs w:val="24"/>
+        </w:rPr>
+        <w:t>Chaves: {aluguer_</w:t>
+      </w:r>
+      <w:r>
+        <w:rPr>
+          <w:b w:val="false"/>
+          <w:bCs w:val="false"/>
+          <w:sz w:val="24"/>
+          <w:szCs w:val="24"/>
+        </w:rPr>
+        <w:t>id</w:t>
+      </w:r>
+      <w:r>
+        <w:rPr>
+          <w:b w:val="false"/>
+          <w:bCs w:val="false"/>
+          <w:sz w:val="24"/>
+          <w:szCs w:val="24"/>
+        </w:rPr>
+        <w:t>}</w:t>
+      </w:r>
+    </w:p>
+    <w:p>
+      <w:pPr>
+        <w:pStyle w:val="Normal"/>
+        <w:jc w:val="left"/>
+        <w:rPr>
+          <w:b w:val="false"/>
+          <w:b w:val="false"/>
+          <w:bCs w:val="false"/>
+          <w:sz w:val="22"/>
+          <w:szCs w:val="22"/>
+        </w:rPr>
+      </w:pPr>
+      <w:r>
+        <w:rPr>
+          <w:b w:val="false"/>
+          <w:bCs w:val="false"/>
+          <w:sz w:val="22"/>
+          <w:szCs w:val="22"/>
+        </w:rPr>
+        <w:t>{aluguer_</w:t>
+      </w:r>
+      <w:r>
+        <w:rPr>
+          <w:b w:val="false"/>
+          <w:bCs w:val="false"/>
+          <w:sz w:val="22"/>
+          <w:szCs w:val="22"/>
+        </w:rPr>
+        <w:t>id</w:t>
+      </w:r>
+      <w:r>
+        <w:rPr>
+          <w:b w:val="false"/>
+          <w:bCs w:val="false"/>
+          <w:sz w:val="22"/>
+          <w:szCs w:val="22"/>
+        </w:rPr>
+        <w:t>} → {funcionario_</w:t>
+      </w:r>
+      <w:r>
+        <w:rPr>
+          <w:b w:val="false"/>
+          <w:bCs w:val="false"/>
+          <w:sz w:val="22"/>
+          <w:szCs w:val="22"/>
+        </w:rPr>
+        <w:t>id</w:t>
+      </w:r>
+      <w:r>
+        <w:rPr>
+          <w:b w:val="false"/>
+          <w:bCs w:val="false"/>
+          <w:sz w:val="22"/>
+          <w:szCs w:val="22"/>
+        </w:rPr>
+        <w:t>, estado_</w:t>
+      </w:r>
+      <w:r>
+        <w:rPr>
+          <w:b w:val="false"/>
+          <w:bCs w:val="false"/>
+          <w:sz w:val="22"/>
+          <w:szCs w:val="22"/>
+        </w:rPr>
+        <w:t>v</w:t>
+      </w:r>
+      <w:r>
+        <w:rPr>
+          <w:b w:val="false"/>
+          <w:bCs w:val="false"/>
+          <w:sz w:val="22"/>
+          <w:szCs w:val="22"/>
+        </w:rPr>
+        <w:t>eiculo}</w:t>
       </w:r>
     </w:p>
     <w:p>

</xml_diff>